<commit_message>
Documentaion and some tests
</commit_message>
<xml_diff>
--- a/Dokumentacja.docx
+++ b/Dokumentacja.docx
@@ -20,7 +20,31 @@
     </w:p>
     <w:p>
       <w:r>
-        <w:t>Aplikacja zawiera 3 zakładki: Orders, Stock, Recipies.</w:t>
+        <w:t xml:space="preserve">Aplikacja zawiera 4 zakładki: </w:t>
+      </w:r>
+      <w:proofErr w:type="spellStart"/>
+      <w:r>
+        <w:t>Orders</w:t>
+      </w:r>
+      <w:proofErr w:type="spellEnd"/>
+      <w:r>
+        <w:t xml:space="preserve">, Stock, </w:t>
+      </w:r>
+      <w:proofErr w:type="spellStart"/>
+      <w:r>
+        <w:t>Recipes</w:t>
+      </w:r>
+      <w:proofErr w:type="spellEnd"/>
+      <w:r>
+        <w:t xml:space="preserve">, </w:t>
+      </w:r>
+      <w:proofErr w:type="spellStart"/>
+      <w:r>
+        <w:t>Users</w:t>
+      </w:r>
+      <w:proofErr w:type="spellEnd"/>
+      <w:r>
+        <w:t>.</w:t>
       </w:r>
     </w:p>
     <w:p>
@@ -39,12 +63,64 @@
         <w:rPr>
           <w:b/>
         </w:rPr>
-        <w:t xml:space="preserve"> Praca z zakładaką Orders</w:t>
-      </w:r>
-    </w:p>
-    <w:p>
-      <w:r>
-        <w:t>Zakładka Orders pozwala na sprawne zarządzanie zamówieniami. Po lewej stronie ekranu widać listę zamówień. Zamówienia mogą być w jednym z trzech stanów: New, In realisation, Done. Każdemu ze stanów odpowiada kolor, odpowiednio: czerwony, zółty, zielony.</w:t>
+        <w:t xml:space="preserve"> Praca z </w:t>
+      </w:r>
+      <w:proofErr w:type="spellStart"/>
+      <w:r>
+        <w:rPr>
+          <w:b/>
+        </w:rPr>
+        <w:t>zakładaką</w:t>
+      </w:r>
+      <w:proofErr w:type="spellEnd"/>
+      <w:r>
+        <w:rPr>
+          <w:b/>
+        </w:rPr>
+        <w:t xml:space="preserve"> </w:t>
+      </w:r>
+      <w:proofErr w:type="spellStart"/>
+      <w:r>
+        <w:rPr>
+          <w:b/>
+        </w:rPr>
+        <w:t>Orders</w:t>
+      </w:r>
+      <w:proofErr w:type="spellEnd"/>
+    </w:p>
+    <w:p>
+      <w:r>
+        <w:t xml:space="preserve">Zakładka </w:t>
+      </w:r>
+      <w:proofErr w:type="spellStart"/>
+      <w:r>
+        <w:t>Orders</w:t>
+      </w:r>
+      <w:proofErr w:type="spellEnd"/>
+      <w:r>
+        <w:t xml:space="preserve"> pozwala na sprawne zarządzanie zamówieniami. Po lewej stronie ekranu widać listę zamówień. Zamówienia mogą być w jednym z trzech stanów: New, In </w:t>
+      </w:r>
+      <w:proofErr w:type="spellStart"/>
+      <w:r>
+        <w:t>realisation</w:t>
+      </w:r>
+      <w:proofErr w:type="spellEnd"/>
+      <w:r>
+        <w:t xml:space="preserve">, </w:t>
+      </w:r>
+      <w:proofErr w:type="spellStart"/>
+      <w:r>
+        <w:t>Done</w:t>
+      </w:r>
+      <w:proofErr w:type="spellEnd"/>
+      <w:r>
+        <w:t>. Każdemu ze stanów odpowiada</w:t>
+      </w:r>
+      <w:r>
+        <w:t xml:space="preserve"> kolor, odpowiednio: czerwony, ż</w:t>
+      </w:r>
+      <w:r>
+        <w:t>ółty, zielony.</w:t>
       </w:r>
     </w:p>
     <w:p>
@@ -61,13 +137,29 @@
     <w:p>
       <w:r>
         <w:tab/>
-        <w:t>- Address - adres realizacji zamówienia</w:t>
-      </w:r>
-    </w:p>
-    <w:p>
-      <w:r>
-        <w:tab/>
-        <w:t>- Date - data złożenia zamówienia</w:t>
+        <w:t xml:space="preserve">- </w:t>
+      </w:r>
+      <w:proofErr w:type="spellStart"/>
+      <w:r>
+        <w:t>Address</w:t>
+      </w:r>
+      <w:proofErr w:type="spellEnd"/>
+      <w:r>
+        <w:t xml:space="preserve"> - adres realizacji zamówienia</w:t>
+      </w:r>
+    </w:p>
+    <w:p>
+      <w:r>
+        <w:tab/>
+        <w:t xml:space="preserve">- </w:t>
+      </w:r>
+      <w:proofErr w:type="spellStart"/>
+      <w:r>
+        <w:t>Date</w:t>
+      </w:r>
+      <w:proofErr w:type="spellEnd"/>
+      <w:r>
+        <w:t xml:space="preserve"> - data złożenia zamówienia</w:t>
       </w:r>
     </w:p>
     <w:p>
@@ -79,12 +171,50 @@
     <w:p>
       <w:r>
         <w:tab/>
-        <w:t>- Customer Phone - numer telefonu zamawiającego</w:t>
-      </w:r>
-    </w:p>
-    <w:p>
-      <w:r>
-        <w:t xml:space="preserve">Poniżej, pod etykietą "Pizzas" znajduje się lista pizz składających się na zamówienie. Wybór </w:t>
+        <w:t xml:space="preserve">- </w:t>
+      </w:r>
+      <w:proofErr w:type="spellStart"/>
+      <w:r>
+        <w:t>Customer</w:t>
+      </w:r>
+      <w:proofErr w:type="spellEnd"/>
+      <w:r>
+        <w:t xml:space="preserve"> </w:t>
+      </w:r>
+      <w:proofErr w:type="spellStart"/>
+      <w:r>
+        <w:t>Phone</w:t>
+      </w:r>
+      <w:proofErr w:type="spellEnd"/>
+      <w:r>
+        <w:t xml:space="preserve"> - numer telefonu zamawiającego</w:t>
+      </w:r>
+    </w:p>
+    <w:p>
+      <w:r>
+        <w:tab/>
+        <w:t xml:space="preserve">-Order </w:t>
+      </w:r>
+      <w:proofErr w:type="spellStart"/>
+      <w:r>
+        <w:t>price</w:t>
+      </w:r>
+      <w:proofErr w:type="spellEnd"/>
+      <w:r>
+        <w:t xml:space="preserve"> - całkowita cena zamówienia</w:t>
+      </w:r>
+    </w:p>
+    <w:p>
+      <w:r>
+        <w:t>Poniżej, pod etykietą "</w:t>
+      </w:r>
+      <w:proofErr w:type="spellStart"/>
+      <w:r>
+        <w:t>Pizzas</w:t>
+      </w:r>
+      <w:proofErr w:type="spellEnd"/>
+      <w:r>
+        <w:t xml:space="preserve">" znajduje się lista pizz składających się na zamówienie. Wybór </w:t>
       </w:r>
       <w:r>
         <w:tab/>
@@ -103,7 +233,31 @@
     <w:p>
       <w:r>
         <w:tab/>
-        <w:t xml:space="preserve">- Set in realisation - ustawia wybrane zamówienie w stan "In realisation". Przycisk jest </w:t>
+        <w:t xml:space="preserve">- Set </w:t>
+      </w:r>
+      <w:proofErr w:type="spellStart"/>
+      <w:r>
+        <w:t>in</w:t>
+      </w:r>
+      <w:proofErr w:type="spellEnd"/>
+      <w:r>
+        <w:t xml:space="preserve"> </w:t>
+      </w:r>
+      <w:proofErr w:type="spellStart"/>
+      <w:r>
+        <w:t>realisation</w:t>
+      </w:r>
+      <w:proofErr w:type="spellEnd"/>
+      <w:r>
+        <w:t xml:space="preserve"> - ustawia wybrane zamówienie w stan "In </w:t>
+      </w:r>
+      <w:proofErr w:type="spellStart"/>
+      <w:r>
+        <w:t>realisation</w:t>
+      </w:r>
+      <w:proofErr w:type="spellEnd"/>
+      <w:r>
+        <w:t xml:space="preserve">". Przycisk jest </w:t>
       </w:r>
       <w:r>
         <w:tab/>
@@ -116,8 +270,21 @@
     <w:p>
       <w:r>
         <w:tab/>
-        <w:t>- Set done - ustawia wybrane zamówienie w stan "Done</w:t>
-      </w:r>
+        <w:t xml:space="preserve">- Set </w:t>
+      </w:r>
+      <w:proofErr w:type="spellStart"/>
+      <w:r>
+        <w:t>done</w:t>
+      </w:r>
+      <w:proofErr w:type="spellEnd"/>
+      <w:r>
+        <w:t xml:space="preserve"> - ustawia wybrane zamówienie w stan "</w:t>
+      </w:r>
+      <w:proofErr w:type="spellStart"/>
+      <w:r>
+        <w:t>Done</w:t>
+      </w:r>
+      <w:proofErr w:type="spellEnd"/>
       <w:r>
         <w:t>". Przycisk jest</w:t>
       </w:r>
@@ -144,7 +311,15 @@
     <w:p>
       <w:r>
         <w:tab/>
-        <w:t xml:space="preserve">- Remove - powoduje </w:t>
+        <w:t xml:space="preserve">- </w:t>
+      </w:r>
+      <w:proofErr w:type="spellStart"/>
+      <w:r>
+        <w:t>Remove</w:t>
+      </w:r>
+      <w:proofErr w:type="spellEnd"/>
+      <w:r>
+        <w:t xml:space="preserve"> - powoduje </w:t>
       </w:r>
       <w:r>
         <w:rPr>
@@ -193,76 +368,374 @@
     </w:p>
     <w:p>
       <w:r>
-        <w:t>Edycja polega na wpisaniu nowej wartości w któreś z tych pól. Nieedytowalne są pola Id oraz Quantity.</w:t>
+        <w:t xml:space="preserve">Edycja polega na wpisaniu nowej wartości w któreś z tych pól. Nieedytowalne są pola Id oraz </w:t>
+      </w:r>
+      <w:proofErr w:type="spellStart"/>
+      <w:r>
+        <w:t>Quantity</w:t>
+      </w:r>
+      <w:proofErr w:type="spellEnd"/>
+      <w:r>
+        <w:t>.</w:t>
       </w:r>
     </w:p>
     <w:p>
       <w:r>
         <w:lastRenderedPageBreak/>
-        <w:t>Żeby zamówić dany składnik należy wybrać przycisk "Order supplies". Pojawi się wówczas okno dialogowe, w którym można wybrać z list składnik a następnie wpisać ilość składnika do zamówienia i wcisnąć przycisk "Order".</w:t>
-      </w:r>
-    </w:p>
-    <w:p>
-      <w:r>
-        <w:t>Po wciśnięciu przycisku "Add new ingredient" do bazy doda się nowy składnik z ustawionymi domyślnymi danymi. Należy dokonać jego edycji zgodnie z wyżej przedstawioną procedurą edycji.</w:t>
-      </w:r>
-    </w:p>
-    <w:p>
-      <w:r>
-        <w:t xml:space="preserve">Wciśnięcie przycisku "Remove ingredient" spowoduje </w:t>
+        <w:t xml:space="preserve">Żeby zamówić dany składnik należy wybrać przycisk "Order </w:t>
+      </w:r>
+      <w:proofErr w:type="spellStart"/>
+      <w:r>
+        <w:t>supplies</w:t>
+      </w:r>
+      <w:proofErr w:type="spellEnd"/>
+      <w:r>
+        <w:t xml:space="preserve">". Pojawi się wówczas okno dialogowe, w którym można </w:t>
+      </w:r>
+      <w:r>
+        <w:t>określić składniki do zamówienia. Po kliknięciu przycisku "Order" składniki zostaną zamówione.</w:t>
+      </w:r>
+    </w:p>
+    <w:p>
+      <w:r>
+        <w:t>Po wciśnięciu przycisku "</w:t>
+      </w:r>
+      <w:proofErr w:type="spellStart"/>
+      <w:r>
+        <w:t>Add</w:t>
+      </w:r>
+      <w:proofErr w:type="spellEnd"/>
+      <w:r>
+        <w:t xml:space="preserve"> </w:t>
+      </w:r>
+      <w:proofErr w:type="spellStart"/>
+      <w:r>
+        <w:t>new</w:t>
+      </w:r>
+      <w:proofErr w:type="spellEnd"/>
+      <w:r>
+        <w:t xml:space="preserve"> ingredient" do bazy doda się nowy składnik z ustawionymi domyślnymi danymi. Należy dokonać jego edycji zgodnie z wyżej przedstawioną procedurą edycji.</w:t>
+      </w:r>
+    </w:p>
+    <w:p>
+      <w:r>
+        <w:t>Wciśnięcie przycisku "</w:t>
+      </w:r>
+      <w:proofErr w:type="spellStart"/>
+      <w:r>
+        <w:t>Remove</w:t>
+      </w:r>
+      <w:proofErr w:type="spellEnd"/>
+      <w:r>
+        <w:t xml:space="preserve"> ingredient" spowoduje</w:t>
+      </w:r>
+      <w:r>
+        <w:t xml:space="preserve"> zaznaczenie</w:t>
+      </w:r>
+      <w:r>
+        <w:t xml:space="preserve"> składnika </w:t>
+      </w:r>
+      <w:r>
+        <w:t xml:space="preserve">do </w:t>
       </w:r>
       <w:r>
         <w:rPr>
           <w:b/>
           <w:u w:val="single"/>
         </w:rPr>
-        <w:t>trwałe usunięcie</w:t>
-      </w:r>
-      <w:r>
-        <w:t xml:space="preserve"> składnika z bazy danych.</w:t>
-      </w:r>
-    </w:p>
-    <w:p>
-      <w:pPr>
-        <w:rPr>
-          <w:b/>
-        </w:rPr>
-      </w:pPr>
-      <w:r>
-        <w:rPr>
-          <w:b/>
-        </w:rPr>
-        <w:t>c) Praca z zakładką Recipies</w:t>
-      </w:r>
-    </w:p>
-    <w:p>
-      <w:r>
-        <w:t>Zakładka Recipies pozwala na zarządzanie dostępnymi dla klientów przepisami. Po lewej stronie ekranu znajduje się lista dostępnych przepisów. Każdy element zawiera nazwę przepisu, listę składników oraz trzy ceny odpowiadające rozmiarom odpowiednio: małej, średniej i dużej pizzy.</w:t>
-      </w:r>
-    </w:p>
-    <w:p>
-      <w:r>
-        <w:t>Po prawej stronie znajduje się lista składników. Składniki oznaczone na zielono znajdują się w przepisie. Można edytować ich ilość w zakresie 0 - Normalna ilość - Extra ilość (gdzie Normalna ilośc i Extra ilość zależą od składnika).</w:t>
-      </w:r>
-    </w:p>
-    <w:p>
-      <w:r>
-        <w:t>Przycisk "Add new" powoduje dodanie nowego przepisu (wymagane jest podanie nazwy). Nowy przepis początkowo nie zawiera żadnych składników.</w:t>
-      </w:r>
-    </w:p>
-    <w:p>
-      <w:r>
-        <w:t xml:space="preserve">Przycisk "Remove" pozwala na </w:t>
+        <w:t>usunięcia</w:t>
+      </w:r>
+      <w:r>
+        <w:t xml:space="preserve"> </w:t>
+      </w:r>
+      <w:r>
+        <w:t>z bazy danych.</w:t>
+      </w:r>
+    </w:p>
+    <w:p>
+      <w:r>
+        <w:t>Wszystkie operacje zostaną zapisane dopiero po wciśnięciu przycisku "</w:t>
+      </w:r>
+      <w:proofErr w:type="spellStart"/>
+      <w:r>
+        <w:t>Save</w:t>
+      </w:r>
+      <w:proofErr w:type="spellEnd"/>
+      <w:r>
+        <w:t xml:space="preserve"> </w:t>
+      </w:r>
+      <w:proofErr w:type="spellStart"/>
+      <w:r>
+        <w:t>changes</w:t>
+      </w:r>
+      <w:proofErr w:type="spellEnd"/>
+      <w:r>
+        <w:t>".</w:t>
+      </w:r>
+    </w:p>
+    <w:p>
+      <w:pPr>
+        <w:rPr>
+          <w:b/>
+        </w:rPr>
+      </w:pPr>
+      <w:r>
+        <w:rPr>
+          <w:b/>
+        </w:rPr>
+        <w:t xml:space="preserve">c) Praca z zakładką </w:t>
+      </w:r>
+      <w:proofErr w:type="spellStart"/>
+      <w:r>
+        <w:rPr>
+          <w:b/>
+        </w:rPr>
+        <w:t>Recipies</w:t>
+      </w:r>
+      <w:proofErr w:type="spellEnd"/>
+    </w:p>
+    <w:p>
+      <w:r>
+        <w:t xml:space="preserve">Zakładka </w:t>
+      </w:r>
+      <w:proofErr w:type="spellStart"/>
+      <w:r>
+        <w:t>Recipies</w:t>
+      </w:r>
+      <w:proofErr w:type="spellEnd"/>
+      <w:r>
+        <w:t xml:space="preserve"> pozwala na zarządzanie dostępnymi dla klientów przepisami. Po lewej stronie ekranu znajduje się lista dostępnych przepisów. Każdy element zawiera nazwę przepisu, listę składników oraz trzy ceny odpowiadające rozmiarom odpowiednio: małej, średniej i dużej pizzy.</w:t>
+      </w:r>
+    </w:p>
+    <w:p>
+      <w:r>
+        <w:t xml:space="preserve">Po prawej stronie znajduje się lista składników. Składniki oznaczone na zielono znajdują się w przepisie. Można edytować ich ilość w zakresie 0 - Normalna ilość - Extra ilość (gdzie Normalna </w:t>
+      </w:r>
+      <w:proofErr w:type="spellStart"/>
+      <w:r>
+        <w:t>ilośc</w:t>
+      </w:r>
+      <w:proofErr w:type="spellEnd"/>
+      <w:r>
+        <w:t xml:space="preserve"> i Extra ilość zależą od składnika).</w:t>
+      </w:r>
+    </w:p>
+    <w:p>
+      <w:r>
+        <w:t>Przycisk "</w:t>
+      </w:r>
+      <w:proofErr w:type="spellStart"/>
+      <w:r>
+        <w:t>Add</w:t>
+      </w:r>
+      <w:proofErr w:type="spellEnd"/>
+      <w:r>
+        <w:t xml:space="preserve"> </w:t>
+      </w:r>
+      <w:proofErr w:type="spellStart"/>
+      <w:r>
+        <w:t>new</w:t>
+      </w:r>
+      <w:proofErr w:type="spellEnd"/>
+      <w:r>
+        <w:t>" powoduje dodanie nowego przepisu (wymagane jest podanie nazwy). Nowy przepis początkowo nie zawiera żadnych składników.</w:t>
+      </w:r>
+    </w:p>
+    <w:p>
+      <w:r>
+        <w:t>Przycisk "</w:t>
+      </w:r>
+      <w:proofErr w:type="spellStart"/>
+      <w:r>
+        <w:t>Remove</w:t>
+      </w:r>
+      <w:proofErr w:type="spellEnd"/>
+      <w:r>
+        <w:t xml:space="preserve">" pozwala </w:t>
+      </w:r>
+      <w:proofErr w:type="spellStart"/>
+      <w:r>
+        <w:t>zazaczenie</w:t>
+      </w:r>
+      <w:proofErr w:type="spellEnd"/>
+      <w:r>
+        <w:t xml:space="preserve"> przepisu do</w:t>
+      </w:r>
+      <w:r>
+        <w:t xml:space="preserve"> </w:t>
       </w:r>
       <w:r>
         <w:rPr>
           <w:b/>
           <w:u w:val="single"/>
         </w:rPr>
-        <w:t>usunięcie</w:t>
-      </w:r>
-      <w:r>
-        <w:t xml:space="preserve"> przepisu z bazy danych.</w:t>
+        <w:t>usunięci</w:t>
+      </w:r>
+      <w:r>
+        <w:rPr>
+          <w:b/>
+          <w:u w:val="single"/>
+        </w:rPr>
+        <w:t>a</w:t>
+      </w:r>
+      <w:r>
+        <w:t xml:space="preserve"> z bazy danych.</w:t>
+      </w:r>
+    </w:p>
+    <w:p>
+      <w:r>
+        <w:t>Wszystkie operacje zostaną zapisane dopiero po wciśnięciu przycisku "</w:t>
+      </w:r>
+      <w:proofErr w:type="spellStart"/>
+      <w:r>
+        <w:t>Save</w:t>
+      </w:r>
+      <w:proofErr w:type="spellEnd"/>
+      <w:r>
+        <w:t xml:space="preserve"> </w:t>
+      </w:r>
+      <w:proofErr w:type="spellStart"/>
+      <w:r>
+        <w:t>changes</w:t>
+      </w:r>
+      <w:proofErr w:type="spellEnd"/>
+      <w:r>
+        <w:t>".</w:t>
+      </w:r>
+    </w:p>
+    <w:p>
+      <w:pPr>
+        <w:rPr>
+          <w:b/>
+        </w:rPr>
+      </w:pPr>
+      <w:r>
+        <w:rPr>
+          <w:b/>
+        </w:rPr>
+        <w:t>d</w:t>
+      </w:r>
+      <w:r>
+        <w:rPr>
+          <w:b/>
+        </w:rPr>
+        <w:t xml:space="preserve">) Praca z zakładką </w:t>
+      </w:r>
+      <w:proofErr w:type="spellStart"/>
+      <w:r>
+        <w:rPr>
+          <w:b/>
+        </w:rPr>
+        <w:t>Users</w:t>
+      </w:r>
+      <w:proofErr w:type="spellEnd"/>
+    </w:p>
+    <w:p>
+      <w:r>
+        <w:t xml:space="preserve">Zakładka </w:t>
+      </w:r>
+      <w:proofErr w:type="spellStart"/>
+      <w:r>
+        <w:t>Users</w:t>
+      </w:r>
+      <w:proofErr w:type="spellEnd"/>
+      <w:r>
+        <w:t xml:space="preserve"> jest dostępna tylko dla kont administratora. Pozwala na zarządzanie kontami użytkowników.</w:t>
+      </w:r>
+    </w:p>
+    <w:p>
+      <w:r>
+        <w:t>Po lewej stronie znajduje się lista użytkowników. Każdy wpis zawiera unikalne ID użytkownika z bazy danych, adres, imię, numer telefonu, hasło i prawa.</w:t>
+      </w:r>
+    </w:p>
+    <w:p>
+      <w:r>
+        <w:t>Są trzy poziomy praw dostępu:</w:t>
+      </w:r>
+    </w:p>
+    <w:p>
+      <w:r>
+        <w:tab/>
+        <w:t>- wartość 1 (Klient) - może jedynie zamawiać pizze, brak dostępu do modyfikowania bazy,</w:t>
+      </w:r>
+    </w:p>
+    <w:p>
+      <w:r>
+        <w:tab/>
+        <w:t xml:space="preserve">- wartość 2 (Pracownik) - może obsługiwać zamówienia, zarządzać przepisami oraz </w:t>
+      </w:r>
+      <w:r>
+        <w:tab/>
+        <w:t>magazynem,</w:t>
+      </w:r>
+    </w:p>
+    <w:p>
+      <w:r>
+        <w:tab/>
+        <w:t>- wartość 3 (Administrator) - ma pełen dostęp do wszystkich funkcjonalności systemu</w:t>
+      </w:r>
+    </w:p>
+    <w:p>
+      <w:r>
+        <w:t>Użytkownik o wyższej wartości praw posiada również wszystkie uprawnienia użytkownika o prawach niższych.</w:t>
+      </w:r>
+    </w:p>
+    <w:p>
+      <w:r>
+        <w:t xml:space="preserve">W zakładce </w:t>
+      </w:r>
+      <w:proofErr w:type="spellStart"/>
+      <w:r>
+        <w:t>Users</w:t>
+      </w:r>
+      <w:proofErr w:type="spellEnd"/>
+      <w:r>
+        <w:t xml:space="preserve"> administrator ma możliwość e</w:t>
+      </w:r>
+      <w:r>
+        <w:t>dycji danych, usuwania i dodawania użytkowników. Może również nadawać lub odbierać im prawa.</w:t>
+      </w:r>
+    </w:p>
+    <w:p>
+      <w:r>
+        <w:rPr>
+          <w:b/>
+          <w:u w:val="single"/>
+        </w:rPr>
+        <w:lastRenderedPageBreak/>
+        <w:t>UWAGA:</w:t>
+      </w:r>
+      <w:r>
+        <w:t xml:space="preserve"> Administrator ma możliwość zmian również własnych danych. Z tego względu zaleca się szczególną ostrożność przy pracy z zakładką </w:t>
+      </w:r>
+      <w:proofErr w:type="spellStart"/>
+      <w:r>
+        <w:t>Users</w:t>
+      </w:r>
+      <w:proofErr w:type="spellEnd"/>
+      <w:r>
+        <w:t>.</w:t>
+      </w:r>
+    </w:p>
+    <w:p>
+      <w:r>
+        <w:t>Wszystkie zmiany zostaną zapisane po wciśnięciu przycisku "</w:t>
+      </w:r>
+      <w:proofErr w:type="spellStart"/>
+      <w:r>
+        <w:t>Save</w:t>
+      </w:r>
+      <w:proofErr w:type="spellEnd"/>
+      <w:r>
+        <w:t xml:space="preserve"> </w:t>
+      </w:r>
+      <w:proofErr w:type="spellStart"/>
+      <w:r>
+        <w:t>changes</w:t>
+      </w:r>
+      <w:proofErr w:type="spellEnd"/>
+      <w:r>
+        <w:t>".</w:t>
       </w:r>
     </w:p>
     <w:p>
@@ -275,7 +748,80 @@
     </w:p>
     <w:p>
       <w:r>
-        <w:t>Aplikacja klienta pozwala na wygodne składanie zamówień.</w:t>
+        <w:t xml:space="preserve">Aplikacja zawiera 4 zakładki: </w:t>
+      </w:r>
+      <w:proofErr w:type="spellStart"/>
+      <w:r>
+        <w:t>Main</w:t>
+      </w:r>
+      <w:proofErr w:type="spellEnd"/>
+      <w:r>
+        <w:t xml:space="preserve">, My </w:t>
+      </w:r>
+      <w:proofErr w:type="spellStart"/>
+      <w:r>
+        <w:t>orders</w:t>
+      </w:r>
+      <w:proofErr w:type="spellEnd"/>
+      <w:r>
+        <w:t xml:space="preserve">, </w:t>
+      </w:r>
+      <w:proofErr w:type="spellStart"/>
+      <w:r>
+        <w:t>Settings</w:t>
+      </w:r>
+      <w:proofErr w:type="spellEnd"/>
+      <w:r>
+        <w:t>.</w:t>
+      </w:r>
+    </w:p>
+    <w:p>
+      <w:pPr>
+        <w:rPr>
+          <w:b/>
+        </w:rPr>
+      </w:pPr>
+      <w:r>
+        <w:rPr>
+          <w:b/>
+        </w:rPr>
+        <w:t>a)</w:t>
+      </w:r>
+      <w:r>
+        <w:rPr>
+          <w:b/>
+        </w:rPr>
+        <w:t xml:space="preserve"> Praca z </w:t>
+      </w:r>
+      <w:proofErr w:type="spellStart"/>
+      <w:r>
+        <w:rPr>
+          <w:b/>
+        </w:rPr>
+        <w:t>zakładaką</w:t>
+      </w:r>
+      <w:proofErr w:type="spellEnd"/>
+      <w:r>
+        <w:rPr>
+          <w:b/>
+        </w:rPr>
+        <w:t xml:space="preserve"> </w:t>
+      </w:r>
+      <w:proofErr w:type="spellStart"/>
+      <w:r>
+        <w:rPr>
+          <w:b/>
+        </w:rPr>
+        <w:t>Main</w:t>
+      </w:r>
+      <w:proofErr w:type="spellEnd"/>
+    </w:p>
+    <w:p>
+      <w:r>
+        <w:t xml:space="preserve">Ta zakładka </w:t>
+      </w:r>
+      <w:r>
+        <w:t>pozwala na wygodne składanie zamówień.</w:t>
       </w:r>
     </w:p>
     <w:p>
@@ -285,12 +831,28 @@
     </w:p>
     <w:p>
       <w:r>
-        <w:t>Po wybraniu jednej z opcji (któregoś z przepisów lub własnej kompozycji) po środku ekranu pojawia się lista składników. Można edytować ich ilość w zakresie 0 - Normalna ilość - Extra ilość (gdzie Normalna ilość i Extra ilość zależą od składnika). Poniżej znajdują się przyciski z napisami "Small", "Medium" i "Great" pozwalające wybrać rozmiar.</w:t>
-      </w:r>
-    </w:p>
-    <w:p>
-      <w:r>
-        <w:t xml:space="preserve">Po prawej stronie na górze pojawia się podsumowanie mówiące o rozmiarze pizzy oraz jej cenie. Po kliknięciu przycisku "Add to order" pizza zostanie dodana do zamówienia. Poniżej znajduję się aktualna lista pizz składających się na zamówienie. </w:t>
+        <w:t>Po wybraniu jednej z opcji (któregoś z przepisów lub własnej kompozycji) po środku ekranu pojawia się lista składników. Można edytować ich ilość w zakresie 0 - Normalna ilość - Extra ilość (gdzie Normalna ilość i Extra ilość zależą od składnika). Poniżej znajdują się przyciski z napisami "</w:t>
+      </w:r>
+      <w:proofErr w:type="spellStart"/>
+      <w:r>
+        <w:t>Small</w:t>
+      </w:r>
+      <w:proofErr w:type="spellEnd"/>
+      <w:r>
+        <w:t>", "Medium" i "Great" pozwalające wybrać rozmiar.</w:t>
+      </w:r>
+    </w:p>
+    <w:p>
+      <w:r>
+        <w:t>Po prawej stronie na górze pojawia się podsumowanie mówiące o rozmiarze pizzy oraz jej cenie. Po kliknięciu przycisku "</w:t>
+      </w:r>
+      <w:proofErr w:type="spellStart"/>
+      <w:r>
+        <w:t>Add</w:t>
+      </w:r>
+      <w:proofErr w:type="spellEnd"/>
+      <w:r>
+        <w:t xml:space="preserve"> to order" pizza zostanie dodana do zamówienia. Poniżej znajduję się aktualna lista pizz składających się na zamówienie. </w:t>
       </w:r>
     </w:p>
     <w:p>
@@ -299,24 +861,299 @@
       </w:r>
     </w:p>
     <w:p>
-      <w:r>
-        <w:t xml:space="preserve">Aplikacja pozwala na wyspecyfikowanie danych </w:t>
-      </w:r>
-      <w:r>
-        <w:t>klienta (Adres, Numer telefonu</w:t>
-      </w:r>
-      <w:r>
-        <w:t>). Aby to zrobić należy wybrać Menu -&gt; Ustawienia.</w:t>
+      <w:pPr>
+        <w:rPr>
+          <w:b/>
+        </w:rPr>
+      </w:pPr>
+      <w:r>
+        <w:rPr>
+          <w:b/>
+        </w:rPr>
+        <w:t>b</w:t>
+      </w:r>
+      <w:r>
+        <w:rPr>
+          <w:b/>
+        </w:rPr>
+        <w:t>)</w:t>
+      </w:r>
+      <w:r>
+        <w:rPr>
+          <w:b/>
+        </w:rPr>
+        <w:t xml:space="preserve"> Praca z </w:t>
+      </w:r>
+      <w:proofErr w:type="spellStart"/>
+      <w:r>
+        <w:rPr>
+          <w:b/>
+        </w:rPr>
+        <w:t>zakładaką</w:t>
+      </w:r>
+      <w:proofErr w:type="spellEnd"/>
+      <w:r>
+        <w:rPr>
+          <w:b/>
+        </w:rPr>
+        <w:t xml:space="preserve"> My </w:t>
+      </w:r>
+      <w:proofErr w:type="spellStart"/>
+      <w:r>
+        <w:rPr>
+          <w:b/>
+        </w:rPr>
+        <w:t>orders</w:t>
+      </w:r>
+      <w:proofErr w:type="spellEnd"/>
+    </w:p>
+    <w:p>
+      <w:r>
+        <w:t xml:space="preserve">Zakładka My </w:t>
+      </w:r>
+      <w:proofErr w:type="spellStart"/>
+      <w:r>
+        <w:t>orders</w:t>
+      </w:r>
+      <w:proofErr w:type="spellEnd"/>
+      <w:r>
+        <w:t xml:space="preserve"> pozwala na wgląd w historię oraz stan swoich zamówień.</w:t>
+      </w:r>
+    </w:p>
+    <w:p>
+      <w:r>
+        <w:t>Po lewej stronie znajduje się lista zamówień. Po wybraniu któregoś zamówienia z listy po środku wypełniają się pola informujące o stanie zamówienia:</w:t>
+      </w:r>
+    </w:p>
+    <w:p>
+      <w:r>
+        <w:tab/>
+        <w:t xml:space="preserve">- </w:t>
+      </w:r>
+      <w:proofErr w:type="spellStart"/>
+      <w:r>
+        <w:t>Date</w:t>
+      </w:r>
+      <w:proofErr w:type="spellEnd"/>
+      <w:r>
+        <w:t xml:space="preserve"> - data złożenia zamówienia</w:t>
+      </w:r>
+    </w:p>
+    <w:p>
+      <w:r>
+        <w:tab/>
+        <w:t>- State - aktualny stan zamówienia</w:t>
+      </w:r>
+    </w:p>
+    <w:p>
+      <w:r>
+        <w:tab/>
+        <w:t>-</w:t>
+      </w:r>
+      <w:r>
+        <w:t xml:space="preserve"> </w:t>
+      </w:r>
+      <w:proofErr w:type="spellStart"/>
+      <w:r>
+        <w:t>P</w:t>
+      </w:r>
+      <w:r>
+        <w:t>rice</w:t>
+      </w:r>
+      <w:proofErr w:type="spellEnd"/>
+      <w:r>
+        <w:t xml:space="preserve"> - całkowita cena zamówienia</w:t>
+      </w:r>
+    </w:p>
+    <w:p>
+      <w:r>
+        <w:t>Poniżej, pod etykietą "</w:t>
+      </w:r>
+      <w:proofErr w:type="spellStart"/>
+      <w:r>
+        <w:t>Pizzas</w:t>
+      </w:r>
+      <w:proofErr w:type="spellEnd"/>
+      <w:r>
+        <w:t xml:space="preserve">" znajduje się lista pizz składających się na zamówienie. Wybór </w:t>
+      </w:r>
+      <w:r>
+        <w:tab/>
+        <w:t xml:space="preserve">każdej z nich powoduje zapełnienie się prawej części ekranu listą składników nań się </w:t>
+      </w:r>
+      <w:r>
+        <w:tab/>
+        <w:t>składających oraz ich ilość.</w:t>
       </w:r>
     </w:p>
     <w:p/>
+    <w:p>
+      <w:pPr>
+        <w:rPr>
+          <w:b/>
+        </w:rPr>
+      </w:pPr>
+      <w:r>
+        <w:rPr>
+          <w:b/>
+        </w:rPr>
+        <w:t>c</w:t>
+      </w:r>
+      <w:r>
+        <w:rPr>
+          <w:b/>
+        </w:rPr>
+        <w:t>)</w:t>
+      </w:r>
+      <w:r>
+        <w:rPr>
+          <w:b/>
+        </w:rPr>
+        <w:t xml:space="preserve"> Praca z </w:t>
+      </w:r>
+      <w:proofErr w:type="spellStart"/>
+      <w:r>
+        <w:rPr>
+          <w:b/>
+        </w:rPr>
+        <w:t>zakładaką</w:t>
+      </w:r>
+      <w:proofErr w:type="spellEnd"/>
+      <w:r>
+        <w:rPr>
+          <w:b/>
+        </w:rPr>
+        <w:t xml:space="preserve"> </w:t>
+      </w:r>
+      <w:proofErr w:type="spellStart"/>
+      <w:r>
+        <w:rPr>
+          <w:b/>
+        </w:rPr>
+        <w:t>Settings</w:t>
+      </w:r>
+      <w:proofErr w:type="spellEnd"/>
+    </w:p>
+    <w:p>
+      <w:r>
+        <w:t xml:space="preserve">Zakładka </w:t>
+      </w:r>
+      <w:proofErr w:type="spellStart"/>
+      <w:r>
+        <w:t>Settings</w:t>
+      </w:r>
+      <w:proofErr w:type="spellEnd"/>
+      <w:r>
+        <w:t xml:space="preserve"> </w:t>
+      </w:r>
+      <w:r>
+        <w:t xml:space="preserve">pozwala na wyspecyfikowanie danych </w:t>
+      </w:r>
+      <w:r>
+        <w:t>klienta</w:t>
+      </w:r>
+      <w:r>
+        <w:t xml:space="preserve">. Po lewej stronie znajdują się pola </w:t>
+      </w:r>
+    </w:p>
+    <w:p>
+      <w:r>
+        <w:tab/>
+        <w:t>-Id - id w bazie danych</w:t>
+      </w:r>
+    </w:p>
+    <w:p>
+      <w:r>
+        <w:lastRenderedPageBreak/>
+        <w:tab/>
+        <w:t xml:space="preserve">- </w:t>
+      </w:r>
+      <w:proofErr w:type="spellStart"/>
+      <w:r>
+        <w:t>Name</w:t>
+      </w:r>
+      <w:proofErr w:type="spellEnd"/>
+      <w:r>
+        <w:t xml:space="preserve"> - </w:t>
+      </w:r>
+      <w:proofErr w:type="spellStart"/>
+      <w:r>
+        <w:t>imie</w:t>
+      </w:r>
+      <w:proofErr w:type="spellEnd"/>
+    </w:p>
+    <w:p>
+      <w:r>
+        <w:tab/>
+        <w:t xml:space="preserve">- </w:t>
+      </w:r>
+      <w:proofErr w:type="spellStart"/>
+      <w:r>
+        <w:t>Phone</w:t>
+      </w:r>
+      <w:proofErr w:type="spellEnd"/>
+      <w:r>
+        <w:t xml:space="preserve"> - numer telefonu</w:t>
+      </w:r>
+    </w:p>
+    <w:p>
+      <w:r>
+        <w:tab/>
+        <w:t xml:space="preserve">- </w:t>
+      </w:r>
+      <w:proofErr w:type="spellStart"/>
+      <w:r>
+        <w:t>Address</w:t>
+      </w:r>
+      <w:proofErr w:type="spellEnd"/>
+      <w:r>
+        <w:t xml:space="preserve"> - adres</w:t>
+      </w:r>
+    </w:p>
+    <w:p>
+      <w:r>
+        <w:tab/>
+        <w:t>- Email - adres e-mail,</w:t>
+      </w:r>
+    </w:p>
+    <w:p>
+      <w:r>
+        <w:tab/>
+        <w:t xml:space="preserve">- </w:t>
+      </w:r>
+      <w:proofErr w:type="spellStart"/>
+      <w:r>
+        <w:t>Rights</w:t>
+      </w:r>
+      <w:proofErr w:type="spellEnd"/>
+      <w:r>
+        <w:t xml:space="preserve"> - prawa użytkownika</w:t>
+      </w:r>
+    </w:p>
+    <w:p>
+      <w:r>
+        <w:t xml:space="preserve">Wciśnięcie przycisku </w:t>
+      </w:r>
+      <w:proofErr w:type="spellStart"/>
+      <w:r>
+        <w:t>Apply</w:t>
+      </w:r>
+      <w:proofErr w:type="spellEnd"/>
+      <w:r>
+        <w:t xml:space="preserve"> spowoduje zapisanie zmian.</w:t>
+      </w:r>
+    </w:p>
+    <w:p>
+      <w:r>
+        <w:t>Po prawej stronie znajduje się panel zmiany hasła.</w:t>
+      </w:r>
+    </w:p>
     <w:p/>
     <w:p>
       <w:pPr>
         <w:pStyle w:val="Tytu"/>
       </w:pPr>
       <w:r>
-        <w:lastRenderedPageBreak/>
         <w:t>Podsumowanie architektury aplikacji</w:t>
       </w:r>
     </w:p>
@@ -325,8 +1162,13 @@
       <w:pPr>
         <w:jc w:val="both"/>
       </w:pPr>
-      <w:r>
-        <w:t xml:space="preserve">PizzaNet jest aplikacją </w:t>
+      <w:proofErr w:type="spellStart"/>
+      <w:r>
+        <w:t>PizzaNet</w:t>
+      </w:r>
+      <w:proofErr w:type="spellEnd"/>
+      <w:r>
+        <w:t xml:space="preserve"> jest aplikacją </w:t>
       </w:r>
       <w:r>
         <w:t>trójwarstwową</w:t>
@@ -348,7 +1190,23 @@
         <w:jc w:val="both"/>
       </w:pPr>
       <w:r>
-        <w:t>Warstwa prezentacji (Presentation Layer),</w:t>
+        <w:t>Warstwa prezentacji (</w:t>
+      </w:r>
+      <w:proofErr w:type="spellStart"/>
+      <w:r>
+        <w:t>Presentation</w:t>
+      </w:r>
+      <w:proofErr w:type="spellEnd"/>
+      <w:r>
+        <w:t xml:space="preserve"> </w:t>
+      </w:r>
+      <w:proofErr w:type="spellStart"/>
+      <w:r>
+        <w:t>Layer</w:t>
+      </w:r>
+      <w:proofErr w:type="spellEnd"/>
+      <w:r>
+        <w:t>),</w:t>
       </w:r>
     </w:p>
     <w:p>
@@ -361,7 +1219,23 @@
         <w:jc w:val="both"/>
       </w:pPr>
       <w:r>
-        <w:t>Warstwa komunikacji (Communication Layer),</w:t>
+        <w:t>Warstwa komunikacji (</w:t>
+      </w:r>
+      <w:proofErr w:type="spellStart"/>
+      <w:r>
+        <w:t>Communication</w:t>
+      </w:r>
+      <w:proofErr w:type="spellEnd"/>
+      <w:r>
+        <w:t xml:space="preserve"> </w:t>
+      </w:r>
+      <w:proofErr w:type="spellStart"/>
+      <w:r>
+        <w:t>Layer</w:t>
+      </w:r>
+      <w:proofErr w:type="spellEnd"/>
+      <w:r>
+        <w:t>),</w:t>
       </w:r>
     </w:p>
     <w:p>
@@ -374,7 +1248,15 @@
         <w:jc w:val="both"/>
       </w:pPr>
       <w:r>
-        <w:t>Warstwa dostępu do danych (Data Access Layer - DAL)</w:t>
+        <w:t xml:space="preserve">Warstwa dostępu do danych (Data Access </w:t>
+      </w:r>
+      <w:proofErr w:type="spellStart"/>
+      <w:r>
+        <w:t>Layer</w:t>
+      </w:r>
+      <w:proofErr w:type="spellEnd"/>
+      <w:r>
+        <w:t xml:space="preserve"> - DAL)</w:t>
       </w:r>
     </w:p>
     <w:p>
@@ -389,7 +1271,23 @@
         <w:jc w:val="both"/>
       </w:pPr>
       <w:r>
-        <w:t>Warstwa prezentacji została napisana przy użyciu technologii Windows Presentation Foundation (WPF).</w:t>
+        <w:t xml:space="preserve">Warstwa prezentacji została napisana przy użyciu technologii Windows </w:t>
+      </w:r>
+      <w:proofErr w:type="spellStart"/>
+      <w:r>
+        <w:t>Presentation</w:t>
+      </w:r>
+      <w:proofErr w:type="spellEnd"/>
+      <w:r>
+        <w:t xml:space="preserve"> </w:t>
+      </w:r>
+      <w:proofErr w:type="spellStart"/>
+      <w:r>
+        <w:t>Foundation</w:t>
+      </w:r>
+      <w:proofErr w:type="spellEnd"/>
+      <w:r>
+        <w:t xml:space="preserve"> (WPF).</w:t>
       </w:r>
     </w:p>
     <w:p>
@@ -404,7 +1302,23 @@
         <w:jc w:val="both"/>
       </w:pPr>
       <w:r>
-        <w:t>Do implementacji warstwy komunikacji użyto technologii Windows Communication Foundation.</w:t>
+        <w:t xml:space="preserve">Do implementacji warstwy komunikacji użyto technologii Windows </w:t>
+      </w:r>
+      <w:proofErr w:type="spellStart"/>
+      <w:r>
+        <w:t>Communication</w:t>
+      </w:r>
+      <w:proofErr w:type="spellEnd"/>
+      <w:r>
+        <w:t xml:space="preserve"> </w:t>
+      </w:r>
+      <w:proofErr w:type="spellStart"/>
+      <w:r>
+        <w:t>Foundation</w:t>
+      </w:r>
+      <w:proofErr w:type="spellEnd"/>
+      <w:r>
+        <w:t>.</w:t>
       </w:r>
     </w:p>
     <w:p>
@@ -412,6 +1326,17 @@
         <w:pStyle w:val="Bezodstpw"/>
         <w:jc w:val="both"/>
       </w:pPr>
+      <w:r>
+        <w:t xml:space="preserve">Przesyłane dane są sformatowane do postaci DTO (ich deklaracje znajdują się w projekcie </w:t>
+      </w:r>
+      <w:proofErr w:type="spellStart"/>
+      <w:r>
+        <w:t>PizzaNetCommon</w:t>
+      </w:r>
+      <w:proofErr w:type="spellEnd"/>
+      <w:r>
+        <w:t xml:space="preserve">). </w:t>
+      </w:r>
     </w:p>
     <w:p>
       <w:pPr>
@@ -419,10 +1344,7 @@
         <w:jc w:val="both"/>
       </w:pPr>
       <w:r>
-        <w:t xml:space="preserve">Warstwa dostępu do danych </w:t>
-      </w:r>
-      <w:r>
-        <w:t>korzysta z idei mapowania obiektowo-relacyjnego. Do realizacji tego celu została użyta technologia ADO.NET Entity Framework 6.0.1. Na zewnętrzny interfejs dla tej warstwy składają się repozytoria:</w:t>
+        <w:t>Zastosowano wzorzec Assembler to konwersji między danymi w bazie danych a danymi przesyłanymi przez sieć.</w:t>
       </w:r>
     </w:p>
     <w:p>
@@ -430,10 +1352,6 @@
         <w:pStyle w:val="Bezodstpw"/>
         <w:jc w:val="both"/>
       </w:pPr>
-      <w:r>
-        <w:tab/>
-        <w:t>- IngredientRepository - repozytorium składników,</w:t>
-      </w:r>
     </w:p>
     <w:p>
       <w:pPr>
@@ -441,8 +1359,18 @@
         <w:jc w:val="both"/>
       </w:pPr>
       <w:r>
-        <w:tab/>
-        <w:t>- OrderRepository - repozytorium zamówień,</w:t>
+        <w:t xml:space="preserve">Warstwa dostępu do danych </w:t>
+      </w:r>
+      <w:r>
+        <w:t xml:space="preserve">korzysta z idei mapowania obiektowo-relacyjnego. Do realizacji tego celu została użyta technologia ADO.NET </w:t>
+      </w:r>
+      <w:proofErr w:type="spellStart"/>
+      <w:r>
+        <w:t>Entity</w:t>
+      </w:r>
+      <w:proofErr w:type="spellEnd"/>
+      <w:r>
+        <w:t xml:space="preserve"> Framework 6.0.1. Na zewnętrzny interfejs dla tej warstwy składają się repozytoria:</w:t>
       </w:r>
     </w:p>
     <w:p>
@@ -452,7 +1380,15 @@
       </w:pPr>
       <w:r>
         <w:tab/>
-        <w:t>- RecipeRepository - repozytorium przepisów,</w:t>
+        <w:t xml:space="preserve">- </w:t>
+      </w:r>
+      <w:proofErr w:type="spellStart"/>
+      <w:r>
+        <w:t>IngredientRepository</w:t>
+      </w:r>
+      <w:proofErr w:type="spellEnd"/>
+      <w:r>
+        <w:t xml:space="preserve"> - repozytorium składników,</w:t>
       </w:r>
     </w:p>
     <w:p>
@@ -462,7 +1398,15 @@
       </w:pPr>
       <w:r>
         <w:tab/>
-        <w:t xml:space="preserve">- SizeRepository - repozytorium rozmiarów. </w:t>
+        <w:t xml:space="preserve">- </w:t>
+      </w:r>
+      <w:proofErr w:type="spellStart"/>
+      <w:r>
+        <w:t>OrderRepository</w:t>
+      </w:r>
+      <w:proofErr w:type="spellEnd"/>
+      <w:r>
+        <w:t xml:space="preserve"> - repozytorium zamówień,</w:t>
       </w:r>
     </w:p>
     <w:p>
@@ -471,7 +1415,16 @@
         <w:jc w:val="both"/>
       </w:pPr>
       <w:r>
-        <w:t>Poza wzorcem repozytorium wykorzystano również wzorzec Unit of Work.</w:t>
+        <w:tab/>
+        <w:t xml:space="preserve">- </w:t>
+      </w:r>
+      <w:proofErr w:type="spellStart"/>
+      <w:r>
+        <w:t>RecipeRepository</w:t>
+      </w:r>
+      <w:proofErr w:type="spellEnd"/>
+      <w:r>
+        <w:t xml:space="preserve"> - repozytorium przepisów,</w:t>
       </w:r>
     </w:p>
     <w:p>
@@ -480,10 +1433,16 @@
         <w:jc w:val="both"/>
       </w:pPr>
       <w:r>
-        <w:t xml:space="preserve">Oba te wzorce są abstrakcją ponad już zaimplementowanymi (w Entity Framework) DbContextem oraz DbSetem. Użycie własnych repozytoriów oraz własnej implementacji Unit of Work </w:t>
-      </w:r>
-      <w:r>
-        <w:t xml:space="preserve">zapewnia aplikacji elastyczność. </w:t>
+        <w:tab/>
+        <w:t xml:space="preserve">- </w:t>
+      </w:r>
+      <w:proofErr w:type="spellStart"/>
+      <w:r>
+        <w:t>SizeRepository</w:t>
+      </w:r>
+      <w:proofErr w:type="spellEnd"/>
+      <w:r>
+        <w:t xml:space="preserve"> - repozytorium rozmiarów. </w:t>
       </w:r>
     </w:p>
     <w:p>
@@ -491,6 +1450,67 @@
         <w:pStyle w:val="Bezodstpw"/>
         <w:jc w:val="both"/>
       </w:pPr>
+      <w:r>
+        <w:t xml:space="preserve">Poza wzorcem repozytorium wykorzystano również wzorzec Unit of </w:t>
+      </w:r>
+      <w:proofErr w:type="spellStart"/>
+      <w:r>
+        <w:t>Work</w:t>
+      </w:r>
+      <w:proofErr w:type="spellEnd"/>
+      <w:r>
+        <w:t>.</w:t>
+      </w:r>
+    </w:p>
+    <w:p>
+      <w:pPr>
+        <w:pStyle w:val="Bezodstpw"/>
+        <w:jc w:val="both"/>
+      </w:pPr>
+      <w:r>
+        <w:t xml:space="preserve">Oba te wzorce są abstrakcją ponad już zaimplementowanymi (w </w:t>
+      </w:r>
+      <w:proofErr w:type="spellStart"/>
+      <w:r>
+        <w:t>Entity</w:t>
+      </w:r>
+      <w:proofErr w:type="spellEnd"/>
+      <w:r>
+        <w:t xml:space="preserve"> Framework) </w:t>
+      </w:r>
+      <w:proofErr w:type="spellStart"/>
+      <w:r>
+        <w:t>DbContextem</w:t>
+      </w:r>
+      <w:proofErr w:type="spellEnd"/>
+      <w:r>
+        <w:t xml:space="preserve"> oraz </w:t>
+      </w:r>
+      <w:proofErr w:type="spellStart"/>
+      <w:r>
+        <w:t>DbSetem</w:t>
+      </w:r>
+      <w:proofErr w:type="spellEnd"/>
+      <w:r>
+        <w:t xml:space="preserve">. Użycie własnych repozytoriów oraz własnej implementacji Unit of </w:t>
+      </w:r>
+      <w:proofErr w:type="spellStart"/>
+      <w:r>
+        <w:t>Work</w:t>
+      </w:r>
+      <w:proofErr w:type="spellEnd"/>
+      <w:r>
+        <w:t xml:space="preserve"> </w:t>
+      </w:r>
+      <w:r>
+        <w:t xml:space="preserve">zapewnia aplikacji elastyczność. </w:t>
+      </w:r>
+    </w:p>
+    <w:p>
+      <w:pPr>
+        <w:pStyle w:val="Bezodstpw"/>
+        <w:jc w:val="both"/>
+      </w:pPr>
     </w:p>
     <w:p>
       <w:pPr>
@@ -502,6 +1522,7 @@
     </w:p>
     <w:p>
       <w:r>
+        <w:lastRenderedPageBreak/>
         <w:t>Aplikacja składa się z 4</w:t>
       </w:r>
       <w:r>
@@ -522,8 +1543,13 @@
           <w:numId w:val="2"/>
         </w:numPr>
       </w:pPr>
-      <w:r>
-        <w:t>PizzaNetDataModel:</w:t>
+      <w:proofErr w:type="spellStart"/>
+      <w:r>
+        <w:t>PizzaNetDataModel</w:t>
+      </w:r>
+      <w:proofErr w:type="spellEnd"/>
+      <w:r>
+        <w:t>:</w:t>
       </w:r>
     </w:p>
     <w:p>
@@ -532,7 +1558,15 @@
       </w:pPr>
       <w:r>
         <w:tab/>
-        <w:t>Projekt reprezentujący warstwę dostępu do danych. Zawiera definicję modelu danych oraz infrastrukturę realizującą mapowanie obiektowo-relacyjne a także definicję zewnętrznego interfejsu dostępu do danych, który stanowią repozytoria oraz Unit of Work.</w:t>
+        <w:t xml:space="preserve">Projekt reprezentujący warstwę dostępu do danych. Zawiera definicję modelu danych oraz infrastrukturę realizującą mapowanie obiektowo-relacyjne a także definicję zewnętrznego interfejsu dostępu do danych, który stanowią repozytoria oraz Unit of </w:t>
+      </w:r>
+      <w:proofErr w:type="spellStart"/>
+      <w:r>
+        <w:t>Work</w:t>
+      </w:r>
+      <w:proofErr w:type="spellEnd"/>
+      <w:r>
+        <w:t>.</w:t>
       </w:r>
     </w:p>
     <w:p>
@@ -551,9 +1585,43 @@
           <w:numId w:val="3"/>
         </w:numPr>
       </w:pPr>
-      <w:r>
-        <w:t>EntityInfrastructure - folder zawierający infrastrukturę związaną z Entity Frameworkiem - PizzaContext oraz PizzaInitializer</w:t>
-      </w:r>
+      <w:proofErr w:type="spellStart"/>
+      <w:r>
+        <w:t>EntityInfrastructure</w:t>
+      </w:r>
+      <w:proofErr w:type="spellEnd"/>
+      <w:r>
+        <w:t xml:space="preserve"> - folder zawierający infrastrukturę związaną z </w:t>
+      </w:r>
+      <w:proofErr w:type="spellStart"/>
+      <w:r>
+        <w:t>Entity</w:t>
+      </w:r>
+      <w:proofErr w:type="spellEnd"/>
+      <w:r>
+        <w:t xml:space="preserve"> </w:t>
+      </w:r>
+      <w:proofErr w:type="spellStart"/>
+      <w:r>
+        <w:t>Frameworkiem</w:t>
+      </w:r>
+      <w:proofErr w:type="spellEnd"/>
+      <w:r>
+        <w:t xml:space="preserve"> - </w:t>
+      </w:r>
+      <w:proofErr w:type="spellStart"/>
+      <w:r>
+        <w:t>PizzaContext</w:t>
+      </w:r>
+      <w:proofErr w:type="spellEnd"/>
+      <w:r>
+        <w:t xml:space="preserve"> oraz </w:t>
+      </w:r>
+      <w:proofErr w:type="spellStart"/>
+      <w:r>
+        <w:t>PizzaInitializer</w:t>
+      </w:r>
+      <w:proofErr w:type="spellEnd"/>
     </w:p>
     <w:p>
       <w:pPr>
@@ -575,8 +1643,13 @@
           <w:numId w:val="3"/>
         </w:numPr>
       </w:pPr>
-      <w:r>
-        <w:t>Monitors - klasy stanowiące monitory, tj. odpowiedzialne za monitorowanie stanu obiektu i reagowanie na jego zmiany.</w:t>
+      <w:proofErr w:type="spellStart"/>
+      <w:r>
+        <w:t>Monitors</w:t>
+      </w:r>
+      <w:proofErr w:type="spellEnd"/>
+      <w:r>
+        <w:t xml:space="preserve"> - klasy stanowiące monitory, tj. odpowiedzialne za monitorowanie stanu obiektu i reagowanie na jego zmiany.</w:t>
       </w:r>
     </w:p>
     <w:p>
@@ -587,8 +1660,21 @@
           <w:numId w:val="3"/>
         </w:numPr>
       </w:pPr>
-      <w:r>
-        <w:t>Repository - zawiera klasy stanowiące repozytoria oraz Unit of Work, tj. interfejs dostępu do danych z zewnątrz.</w:t>
+      <w:proofErr w:type="spellStart"/>
+      <w:r>
+        <w:t>Repository</w:t>
+      </w:r>
+      <w:proofErr w:type="spellEnd"/>
+      <w:r>
+        <w:t xml:space="preserve"> - zawiera klasy stanowiące repozytoria oraz Unit of </w:t>
+      </w:r>
+      <w:proofErr w:type="spellStart"/>
+      <w:r>
+        <w:t>Work</w:t>
+      </w:r>
+      <w:proofErr w:type="spellEnd"/>
+      <w:r>
+        <w:t>, tj. interfejs dostępu do danych z zewnątrz.</w:t>
       </w:r>
     </w:p>
     <w:p>
@@ -599,8 +1685,13 @@
           <w:numId w:val="2"/>
         </w:numPr>
       </w:pPr>
-      <w:r>
-        <w:t>PizzaNetControls:</w:t>
+      <w:proofErr w:type="spellStart"/>
+      <w:r>
+        <w:t>PizzaNetControls</w:t>
+      </w:r>
+      <w:proofErr w:type="spellEnd"/>
+      <w:r>
+        <w:t>:</w:t>
       </w:r>
     </w:p>
     <w:p>
@@ -623,9 +1714,13 @@
           <w:numId w:val="5"/>
         </w:numPr>
       </w:pPr>
-      <w:r>
-        <w:lastRenderedPageBreak/>
-        <w:t xml:space="preserve">Configuration - </w:t>
+      <w:proofErr w:type="spellStart"/>
+      <w:r>
+        <w:t>Configuration</w:t>
+      </w:r>
+      <w:proofErr w:type="spellEnd"/>
+      <w:r>
+        <w:t xml:space="preserve"> - </w:t>
       </w:r>
       <w:r>
         <w:t xml:space="preserve">klasy pozwalające na tworzenie ustawień użytkownika, które można zapisać </w:t>
@@ -654,8 +1749,13 @@
           <w:numId w:val="5"/>
         </w:numPr>
       </w:pPr>
-      <w:r>
-        <w:t>Converters - zawiera definicje konwerterów.</w:t>
+      <w:proofErr w:type="spellStart"/>
+      <w:r>
+        <w:t>Converters</w:t>
+      </w:r>
+      <w:proofErr w:type="spellEnd"/>
+      <w:r>
+        <w:t xml:space="preserve"> - zawiera definicje konwerterów.</w:t>
       </w:r>
     </w:p>
     <w:p>
@@ -666,8 +1766,13 @@
           <w:numId w:val="5"/>
         </w:numPr>
       </w:pPr>
-      <w:r>
-        <w:t>Worker - zawiera definicje okienka dialogowego wykonującego działania w tle oraz informującego o nich.</w:t>
+      <w:proofErr w:type="spellStart"/>
+      <w:r>
+        <w:t>Worker</w:t>
+      </w:r>
+      <w:proofErr w:type="spellEnd"/>
+      <w:r>
+        <w:t xml:space="preserve"> - zawiera definicje okienka dialogowego wykonującego działania w tle oraz informującego o nich.</w:t>
       </w:r>
     </w:p>
     <w:p>
@@ -690,8 +1795,13 @@
           <w:numId w:val="2"/>
         </w:numPr>
       </w:pPr>
-      <w:r>
-        <w:t>PizzaNetClient:</w:t>
+      <w:proofErr w:type="spellStart"/>
+      <w:r>
+        <w:t>PizzaNetClient</w:t>
+      </w:r>
+      <w:proofErr w:type="spellEnd"/>
+      <w:r>
+        <w:t>:</w:t>
       </w:r>
     </w:p>
     <w:p>
@@ -700,7 +1810,15 @@
       </w:pPr>
       <w:r>
         <w:tab/>
-        <w:t>Projekt reprezentujący definicję okna użytkownika przeznaczonego dla klientów oraz logiki interakcyjnej.  Katalog "res" zawiera zasoby.</w:t>
+        <w:t>Projekt reprezentujący definicję okna użytkownika przeznaczonego dla klientów oraz logiki interakcyjnej.  Katalog "</w:t>
+      </w:r>
+      <w:proofErr w:type="spellStart"/>
+      <w:r>
+        <w:t>res</w:t>
+      </w:r>
+      <w:proofErr w:type="spellEnd"/>
+      <w:r>
+        <w:t>" zawiera zasoby.</w:t>
       </w:r>
     </w:p>
     <w:p>
@@ -711,9 +1829,11 @@
           <w:numId w:val="2"/>
         </w:numPr>
       </w:pPr>
+      <w:proofErr w:type="spellStart"/>
       <w:r>
         <w:t>PizzaNetWorkClient</w:t>
       </w:r>
+      <w:proofErr w:type="spellEnd"/>
     </w:p>
     <w:p>
       <w:pPr>
@@ -721,7 +1841,15 @@
       </w:pPr>
       <w:r>
         <w:tab/>
-        <w:t>Projekt zawierający definicję okna użytkownika przeznaczonego dla pracowników oraz logiki interakcyjnej. Katalog "res" zawiera zasoby.</w:t>
+        <w:t>Projekt zawierający definicję okna użytkownika przeznaczonego dla pracowników oraz logiki interakcyjnej. Katalog "</w:t>
+      </w:r>
+      <w:proofErr w:type="spellStart"/>
+      <w:r>
+        <w:t>res</w:t>
+      </w:r>
+      <w:proofErr w:type="spellEnd"/>
+      <w:r>
+        <w:t>" zawiera zasoby.</w:t>
       </w:r>
     </w:p>
     <w:p>
@@ -732,9 +1860,11 @@
           <w:numId w:val="2"/>
         </w:numPr>
       </w:pPr>
+      <w:proofErr w:type="spellStart"/>
       <w:r>
         <w:t>PizzaNetCommon</w:t>
       </w:r>
+      <w:proofErr w:type="spellEnd"/>
     </w:p>
     <w:p>
       <w:pPr>
@@ -745,7 +1875,23 @@
       </w:r>
       <w:r>
         <w:tab/>
-        <w:t>Projekt zawierający wspólne dla wszystkich pozostałych projektów klasy umożliwiające im komunikację przez sieć. Zawiera m. in. definicję obiektów DTO (przesyłanych przez sieć) oraz kontrakty technologii Windows Communication Foundation.</w:t>
+        <w:t xml:space="preserve">Projekt zawierający wspólne dla wszystkich pozostałych projektów klasy umożliwiające im komunikację przez sieć. Zawiera m. in. definicję obiektów DTO (przesyłanych przez sieć) oraz kontrakty technologii Windows </w:t>
+      </w:r>
+      <w:proofErr w:type="spellStart"/>
+      <w:r>
+        <w:t>Communication</w:t>
+      </w:r>
+      <w:proofErr w:type="spellEnd"/>
+      <w:r>
+        <w:t xml:space="preserve"> </w:t>
+      </w:r>
+      <w:proofErr w:type="spellStart"/>
+      <w:r>
+        <w:t>Foundation</w:t>
+      </w:r>
+      <w:proofErr w:type="spellEnd"/>
+      <w:r>
+        <w:t>.</w:t>
       </w:r>
     </w:p>
     <w:p>
@@ -756,8 +1902,13 @@
           <w:numId w:val="2"/>
         </w:numPr>
       </w:pPr>
-      <w:r>
-        <w:t>PizzaNetTests:</w:t>
+      <w:proofErr w:type="spellStart"/>
+      <w:r>
+        <w:t>PizzaNetTests</w:t>
+      </w:r>
+      <w:proofErr w:type="spellEnd"/>
+      <w:r>
+        <w:t>:</w:t>
       </w:r>
     </w:p>
     <w:p>

</xml_diff>